<commit_message>
working on a model for search engine
</commit_message>
<xml_diff>
--- a/notes.docx
+++ b/notes.docx
@@ -76,6 +76,26 @@
         <w:rPr>
           <w:lang w:val="pl-PL"/>
         </w:rPr>
+        <w:t xml:space="preserve"> dotenv</w:t>
+      </w:r>
+      <w:r>
+        <w:rPr>
+          <w:lang w:val="pl-PL"/>
+        </w:rPr>
+        <w:t xml:space="preserve"> </w:t>
+      </w:r>
+      <w:r>
+        <w:rPr>
+          <w:rFonts w:cstheme="minorHAnsi"/>
+          <w:color w:val="000000"/>
+          <w:shd w:val="clear" w:color="auto" w:fill="F7F7F7"/>
+        </w:rPr>
+        <w:t>method-override</w:t>
+      </w:r>
+      <w:r>
+        <w:rPr>
+          <w:lang w:val="pl-PL"/>
+        </w:rPr>
         <w:t>’</w:t>
       </w:r>
     </w:p>
@@ -119,6 +139,17 @@
           <w:lang w:val="pl-PL"/>
         </w:rPr>
         <w:t>File ‘style.css’ is from bootstrap website. On this website you can check what styles are defined for different html elements</w:t>
+      </w:r>
+    </w:p>
+    <w:p>
+      <w:pPr>
+        <w:numPr>
+          <w:ilvl w:val="0"/>
+          <w:numId w:val="1"/>
+        </w:numPr>
+      </w:pPr>
+      <w:r>
+        <w:t>Zeby opublikowac strone tylko dla naszej firmy, moge ja opublikowac na nasz intranet (prywatna siec komputerow) uzywajac IIS</w:t>
       </w:r>
     </w:p>
     <w:p>

</xml_diff>

<commit_message>
working on implementign machine learning model for search engine
</commit_message>
<xml_diff>
--- a/notes.docx
+++ b/notes.docx
@@ -76,12 +76,6 @@
         <w:rPr>
           <w:lang w:val="pl-PL"/>
         </w:rPr>
-        <w:t xml:space="preserve"> dotenv</w:t>
-      </w:r>
-      <w:r>
-        <w:rPr>
-          <w:lang w:val="pl-PL"/>
-        </w:rPr>
         <w:t xml:space="preserve"> </w:t>
       </w:r>
       <w:r>
@@ -94,9 +88,78 @@
       </w:r>
       <w:r>
         <w:rPr>
+          <w:rFonts w:cstheme="minorHAnsi"/>
+          <w:color w:val="000000"/>
+          <w:shd w:val="clear" w:color="auto" w:fill="F7F7F7"/>
+        </w:rPr>
+        <w:t xml:space="preserve"> @xenova/transformers</w:t>
+      </w:r>
+      <w:r>
+        <w:rPr>
           <w:lang w:val="pl-PL"/>
         </w:rPr>
         <w:t>’</w:t>
+      </w:r>
+    </w:p>
+    <w:p>
+      <w:pPr>
+        <w:numPr>
+          <w:ilvl w:val="1"/>
+          <w:numId w:val="1"/>
+        </w:numPr>
+      </w:pPr>
+      <w:r>
+        <w:rPr>
+          <w:lang w:val="pl-PL"/>
+        </w:rPr>
+        <w:t>In order to prepare mongodb database for this app use command ‘node db_preparation/load_tables_list.js’</w:t>
+      </w:r>
+    </w:p>
+    <w:p>
+      <w:pPr>
+        <w:numPr>
+          <w:ilvl w:val="1"/>
+          <w:numId w:val="1"/>
+        </w:numPr>
+      </w:pPr>
+      <w:r>
+        <w:rPr>
+          <w:lang w:val="pl-PL"/>
+        </w:rPr>
+        <w:t xml:space="preserve">In order to prepare machine learning model for search engine use this command </w:t>
+      </w:r>
+      <w:r>
+        <w:rPr>
+          <w:lang w:val="pl-PL"/>
+        </w:rPr>
+        <w:t xml:space="preserve">‘py ml_model/model_preparation.py’ </w:t>
+      </w:r>
+      <w:r>
+        <w:t>o</w:t>
+      </w:r>
+      <w:r>
+        <w:rPr>
+          <w:lang w:val="pl-PL"/>
+        </w:rPr>
+        <w:t xml:space="preserve">r </w:t>
+      </w:r>
+      <w:r>
+        <w:rPr>
+          <w:lang w:val="pl-PL"/>
+        </w:rPr>
+        <w:t>‘py</w:t>
+      </w:r>
+      <w:r>
+        <w:rPr>
+          <w:lang w:val="pl-PL"/>
+        </w:rPr>
+        <w:t>thon</w:t>
+      </w:r>
+      <w:r>
+        <w:rPr>
+          <w:lang w:val="pl-PL"/>
+        </w:rPr>
+        <w:t xml:space="preserve"> ml_model/model_preparation.py’</w:t>
       </w:r>
     </w:p>
     <w:p>
@@ -312,8 +375,151 @@
       </w:rPr>
     </w:lvl>
   </w:abstractNum>
+  <w:abstractNum w:abstractNumId="1" w15:restartNumberingAfterBreak="0">
+    <w:nsid w:val="3A9E0ED4"/>
+    <w:multiLevelType w:val="multilevel"/>
+    <w:tmpl w:val="E6D3CA41"/>
+    <w:lvl w:ilvl="0">
+      <w:start w:val="1"/>
+      <w:numFmt w:val="bullet"/>
+      <w:lvlText w:val=""/>
+      <w:lvlJc w:val="left"/>
+      <w:pPr>
+        <w:tabs>
+          <w:tab w:val="left" w:pos="420"/>
+        </w:tabs>
+        <w:ind w:left="420" w:hanging="420"/>
+      </w:pPr>
+      <w:rPr>
+        <w:rFonts w:ascii="Wingdings" w:hAnsi="Wingdings" w:hint="default"/>
+      </w:rPr>
+    </w:lvl>
+    <w:lvl w:ilvl="1">
+      <w:start w:val="1"/>
+      <w:numFmt w:val="bullet"/>
+      <w:lvlText w:val=""/>
+      <w:lvlJc w:val="left"/>
+      <w:pPr>
+        <w:tabs>
+          <w:tab w:val="left" w:pos="840"/>
+        </w:tabs>
+        <w:ind w:left="840" w:hanging="420"/>
+      </w:pPr>
+      <w:rPr>
+        <w:rFonts w:ascii="Wingdings" w:hAnsi="Wingdings" w:hint="default"/>
+      </w:rPr>
+    </w:lvl>
+    <w:lvl w:ilvl="2">
+      <w:start w:val="1"/>
+      <w:numFmt w:val="bullet"/>
+      <w:lvlText w:val=""/>
+      <w:lvlJc w:val="left"/>
+      <w:pPr>
+        <w:tabs>
+          <w:tab w:val="left" w:pos="1260"/>
+        </w:tabs>
+        <w:ind w:left="1260" w:hanging="420"/>
+      </w:pPr>
+      <w:rPr>
+        <w:rFonts w:ascii="Wingdings" w:hAnsi="Wingdings" w:hint="default"/>
+      </w:rPr>
+    </w:lvl>
+    <w:lvl w:ilvl="3">
+      <w:start w:val="1"/>
+      <w:numFmt w:val="bullet"/>
+      <w:lvlText w:val=""/>
+      <w:lvlJc w:val="left"/>
+      <w:pPr>
+        <w:tabs>
+          <w:tab w:val="left" w:pos="1680"/>
+        </w:tabs>
+        <w:ind w:left="1680" w:hanging="420"/>
+      </w:pPr>
+      <w:rPr>
+        <w:rFonts w:ascii="Wingdings" w:hAnsi="Wingdings" w:hint="default"/>
+      </w:rPr>
+    </w:lvl>
+    <w:lvl w:ilvl="4">
+      <w:start w:val="1"/>
+      <w:numFmt w:val="bullet"/>
+      <w:lvlText w:val=""/>
+      <w:lvlJc w:val="left"/>
+      <w:pPr>
+        <w:tabs>
+          <w:tab w:val="left" w:pos="2100"/>
+        </w:tabs>
+        <w:ind w:left="2100" w:hanging="420"/>
+      </w:pPr>
+      <w:rPr>
+        <w:rFonts w:ascii="Wingdings" w:hAnsi="Wingdings" w:hint="default"/>
+      </w:rPr>
+    </w:lvl>
+    <w:lvl w:ilvl="5">
+      <w:start w:val="1"/>
+      <w:numFmt w:val="bullet"/>
+      <w:lvlText w:val=""/>
+      <w:lvlJc w:val="left"/>
+      <w:pPr>
+        <w:tabs>
+          <w:tab w:val="left" w:pos="2520"/>
+        </w:tabs>
+        <w:ind w:left="2520" w:hanging="420"/>
+      </w:pPr>
+      <w:rPr>
+        <w:rFonts w:ascii="Wingdings" w:hAnsi="Wingdings" w:hint="default"/>
+      </w:rPr>
+    </w:lvl>
+    <w:lvl w:ilvl="6">
+      <w:start w:val="1"/>
+      <w:numFmt w:val="bullet"/>
+      <w:lvlText w:val=""/>
+      <w:lvlJc w:val="left"/>
+      <w:pPr>
+        <w:tabs>
+          <w:tab w:val="left" w:pos="2940"/>
+        </w:tabs>
+        <w:ind w:left="2940" w:hanging="420"/>
+      </w:pPr>
+      <w:rPr>
+        <w:rFonts w:ascii="Wingdings" w:hAnsi="Wingdings" w:hint="default"/>
+      </w:rPr>
+    </w:lvl>
+    <w:lvl w:ilvl="7">
+      <w:start w:val="1"/>
+      <w:numFmt w:val="bullet"/>
+      <w:lvlText w:val=""/>
+      <w:lvlJc w:val="left"/>
+      <w:pPr>
+        <w:tabs>
+          <w:tab w:val="left" w:pos="3360"/>
+        </w:tabs>
+        <w:ind w:left="3360" w:hanging="420"/>
+      </w:pPr>
+      <w:rPr>
+        <w:rFonts w:ascii="Wingdings" w:hAnsi="Wingdings" w:hint="default"/>
+      </w:rPr>
+    </w:lvl>
+    <w:lvl w:ilvl="8">
+      <w:start w:val="1"/>
+      <w:numFmt w:val="bullet"/>
+      <w:lvlText w:val=""/>
+      <w:lvlJc w:val="left"/>
+      <w:pPr>
+        <w:tabs>
+          <w:tab w:val="left" w:pos="3780"/>
+        </w:tabs>
+        <w:ind w:left="3780" w:hanging="420"/>
+      </w:pPr>
+      <w:rPr>
+        <w:rFonts w:ascii="Wingdings" w:hAnsi="Wingdings" w:hint="default"/>
+      </w:rPr>
+    </w:lvl>
+  </w:abstractNum>
   <w:num w:numId="1" w16cid:durableId="852495704">
     <w:abstractNumId w:val="0"/>
+  </w:num>
+  <w:num w:numId="2" w16cid:durableId="125589013">
+    <w:abstractNumId w:val="1"/>
   </w:num>
 </w:numbering>
 </file>
@@ -659,6 +865,17 @@
       <w:u w:val="single"/>
     </w:rPr>
   </w:style>
+  <w:style w:type="paragraph" w:styleId="ListParagraph">
+    <w:name w:val="List Paragraph"/>
+    <w:basedOn w:val="Normal"/>
+    <w:uiPriority w:val="99"/>
+    <w:unhideWhenUsed/>
+    <w:rsid w:val="009F2C12"/>
+    <w:pPr>
+      <w:ind w:left="720"/>
+      <w:contextualSpacing/>
+    </w:pPr>
+  </w:style>
 </w:styles>
 </file>
 

</xml_diff>

<commit_message>
search engine ready, starting to work on authentication system
</commit_message>
<xml_diff>
--- a/notes.docx
+++ b/notes.docx
@@ -96,6 +96,14 @@
       </w:r>
       <w:r>
         <w:rPr>
+          <w:rFonts w:cstheme="minorHAnsi"/>
+          <w:color w:val="000000"/>
+          <w:shd w:val="clear" w:color="auto" w:fill="F7F7F7"/>
+        </w:rPr>
+        <w:t xml:space="preserve"> bcrypt passport passport-local express-session express-flash</w:t>
+      </w:r>
+      <w:r>
+        <w:rPr>
           <w:lang w:val="pl-PL"/>
         </w:rPr>
         <w:t>’</w:t>
@@ -141,25 +149,7 @@
         <w:rPr>
           <w:lang w:val="pl-PL"/>
         </w:rPr>
-        <w:t xml:space="preserve">r </w:t>
-      </w:r>
-      <w:r>
-        <w:rPr>
-          <w:lang w:val="pl-PL"/>
-        </w:rPr>
-        <w:t>‘py</w:t>
-      </w:r>
-      <w:r>
-        <w:rPr>
-          <w:lang w:val="pl-PL"/>
-        </w:rPr>
-        <w:t>thon</w:t>
-      </w:r>
-      <w:r>
-        <w:rPr>
-          <w:lang w:val="pl-PL"/>
-        </w:rPr>
-        <w:t xml:space="preserve"> ml_model/model_preparation.py’</w:t>
+        <w:t>r ‘python ml_model/model_preparation.py’</w:t>
       </w:r>
     </w:p>
     <w:p>

</xml_diff>

<commit_message>
added options for marking foreign and primary keys, imporved appearance while zooming in website
</commit_message>
<xml_diff>
--- a/notes.docx
+++ b/notes.docx
@@ -52,6 +52,12 @@
         </w:rPr>
         <w:t>Install node js</w:t>
       </w:r>
+      <w:r>
+        <w:rPr>
+          <w:lang w:val="pl-PL"/>
+        </w:rPr>
+        <w:t>, mongodb and mongosh</w:t>
+      </w:r>
     </w:p>
     <w:p>
       <w:pPr>
@@ -185,7 +191,13 @@
         <w:rPr>
           <w:lang w:val="pl-PL"/>
         </w:rPr>
-        <w:t>In order to open the website in a browser use url ‘localhost:4000/docs’</w:t>
+        <w:t>In order to open the website in a browser use url ‘localhost:4000</w:t>
+      </w:r>
+      <w:r>
+        <w:rPr>
+          <w:lang w:val="pl-PL"/>
+        </w:rPr>
+        <w:t>’</w:t>
       </w:r>
     </w:p>
     <w:p>

</xml_diff>

<commit_message>
added alert when user enters too long words into a description
</commit_message>
<xml_diff>
--- a/notes.docx
+++ b/notes.docx
@@ -118,7 +118,9 @@
       </w:r>
       <w:r>
         <w:rPr>
-          <w:lang w:val="pl-PL"/>
+          <w:rFonts w:cstheme="minorHAnsi"/>
+          <w:color w:val="000000"/>
+          <w:shd w:val="clear" w:color="auto" w:fill="F7F7F7"/>
         </w:rPr>
         <w:t>’</w:t>
       </w:r>

</xml_diff>

<commit_message>
code is making now a copy of the MongoDB data, fixed error with marking primary/foreign keys
</commit_message>
<xml_diff>
--- a/notes.docx
+++ b/notes.docx
@@ -224,15 +224,235 @@
         </w:numPr>
       </w:pPr>
       <w:r>
-        <w:t>Zeby opublikowac strone tylko dla naszej firmy, moge ja opublikowac na nasz intranet (prywatna siec komputerow) uzywajac IIS</w:t>
-      </w:r>
-    </w:p>
-    <w:p>
-      <w:pPr>
+        <w:t xml:space="preserve">In order to change </w:t>
+      </w:r>
+      <w:r>
+        <w:t xml:space="preserve">a </w:t>
+      </w:r>
+      <w:r>
+        <w:t xml:space="preserve">name of a website I need to </w:t>
+      </w:r>
+      <w:r>
+        <w:t>open</w:t>
+      </w:r>
+      <w:r>
+        <w:t xml:space="preserve"> the file ‘</w:t>
+      </w:r>
+      <w:r>
+        <w:t>C:\Windows\System32\drivers\etc</w:t>
+      </w:r>
+      <w:r>
+        <w:t>\hosts’</w:t>
+      </w:r>
+      <w:r>
+        <w:t xml:space="preserve"> (I can open it in Visual Studio Code)</w:t>
+      </w:r>
+      <w:r>
+        <w:t xml:space="preserve"> </w:t>
+      </w:r>
+      <w:r>
+        <w:t>and</w:t>
+      </w:r>
+      <w:r>
+        <w:t xml:space="preserve"> write</w:t>
+      </w:r>
+      <w:r>
+        <w:t xml:space="preserve"> there</w:t>
+      </w:r>
+      <w:r>
+        <w:t xml:space="preserve"> in the last line:</w:t>
+      </w:r>
+    </w:p>
+    <w:p>
+      <w:pPr>
+        <w:tabs>
+          <w:tab w:val="left" w:pos="420"/>
+        </w:tabs>
+        <w:ind w:left="420"/>
+      </w:pPr>
+      <w:r>
+        <w:t>‘</w:t>
+      </w:r>
+      <w:r>
+        <w:t>ethernet_</w:t>
+      </w:r>
+      <w:r>
+        <w:t>ip</w:t>
+      </w:r>
+      <w:r>
+        <w:tab/>
+      </w:r>
+      <w:r>
+        <w:tab/>
+        <w:t>website_name’,</w:t>
+      </w:r>
+      <w:r>
+        <w:t xml:space="preserve"> where ethernet_ip</w:t>
+      </w:r>
+      <w:r>
+        <w:t xml:space="preserve"> is the Ipv4 Ad</w:t>
+      </w:r>
+      <w:r>
+        <w:t>d</w:t>
+      </w:r>
+      <w:r>
+        <w:t>ress which</w:t>
+      </w:r>
+      <w:r>
+        <w:t xml:space="preserve"> can be found after typing ‘ipconfig’ in a command prompt:</w:t>
+      </w:r>
+    </w:p>
+    <w:p>
+      <w:pPr>
+        <w:tabs>
+          <w:tab w:val="left" w:pos="420"/>
+        </w:tabs>
+        <w:ind w:left="420"/>
+      </w:pPr>
+      <w:r>
+        <w:drawing>
+          <wp:inline distT="0" distB="0" distL="0" distR="0" wp14:anchorId="143DA8BF" wp14:editId="78B368E2">
+            <wp:extent cx="3123590" cy="1167751"/>
+            <wp:effectExtent l="0" t="0" r="635" b="0"/>
+            <wp:docPr id="801780414" name="Picture 1" descr="A screenshot of a computer&#10;&#10;Description automatically generated"/>
+            <wp:cNvGraphicFramePr>
+              <a:graphicFrameLocks xmlns:a="http://schemas.openxmlformats.org/drawingml/2006/main" noChangeAspect="1"/>
+            </wp:cNvGraphicFramePr>
+            <a:graphic xmlns:a="http://schemas.openxmlformats.org/drawingml/2006/main">
+              <a:graphicData uri="http://schemas.openxmlformats.org/drawingml/2006/picture">
+                <pic:pic xmlns:pic="http://schemas.openxmlformats.org/drawingml/2006/picture">
+                  <pic:nvPicPr>
+                    <pic:cNvPr id="801780414" name="Picture 1" descr="A screenshot of a computer&#10;&#10;Description automatically generated"/>
+                    <pic:cNvPicPr/>
+                  </pic:nvPicPr>
+                  <pic:blipFill>
+                    <a:blip r:embed="rId6"/>
+                    <a:stretch>
+                      <a:fillRect/>
+                    </a:stretch>
+                  </pic:blipFill>
+                  <pic:spPr>
+                    <a:xfrm>
+                      <a:off x="0" y="0"/>
+                      <a:ext cx="3149432" cy="1177412"/>
+                    </a:xfrm>
+                    <a:prstGeom prst="rect">
+                      <a:avLst/>
+                    </a:prstGeom>
+                  </pic:spPr>
+                </pic:pic>
+              </a:graphicData>
+            </a:graphic>
+          </wp:inline>
+        </w:drawing>
+      </w:r>
+    </w:p>
+    <w:p>
+      <w:pPr>
+        <w:tabs>
+          <w:tab w:val="left" w:pos="420"/>
+        </w:tabs>
+        <w:ind w:left="420"/>
+      </w:pPr>
+      <w:r>
+        <w:t xml:space="preserve"> for example:</w:t>
+      </w:r>
+    </w:p>
+    <w:p>
+      <w:pPr>
+        <w:tabs>
+          <w:tab w:val="left" w:pos="420"/>
+        </w:tabs>
+        <w:ind w:left="420"/>
+      </w:pPr>
+      <w:r>
+        <w:t>’10.57.139.146</w:t>
+      </w:r>
+      <w:r>
+        <w:tab/>
+      </w:r>
+      <w:r>
+        <w:tab/>
+      </w:r>
+      <w:hyperlink r:id="rId7" w:history="1">
+        <w:r>
+          <w:rPr>
+            <w:rStyle w:val="Hyperlink"/>
+          </w:rPr>
+          <w:t>www.db_doc.com</w:t>
+        </w:r>
+      </w:hyperlink>
+      <w:r>
+        <w:t>’</w:t>
+      </w:r>
+    </w:p>
+    <w:p>
+      <w:pPr>
+        <w:pStyle w:val="ListParagraph"/>
         <w:numPr>
           <w:ilvl w:val="0"/>
-          <w:numId w:val="1"/>
+          <w:numId w:val="3"/>
         </w:numPr>
+        <w:tabs>
+          <w:tab w:val="left" w:pos="420"/>
+        </w:tabs>
+      </w:pPr>
+      <w:r>
+        <w:t>We want to make the website listen to the port 80 (by using command ‘app.listen(80) in the ‘server.js’ file) in order to be able to access it by entering the url ‘db_doc.com’ instead of ‘db_doc.com:x’ where x is a port number.</w:t>
+      </w:r>
+    </w:p>
+    <w:p>
+      <w:pPr>
+        <w:pStyle w:val="ListParagraph"/>
+        <w:tabs>
+          <w:tab w:val="left" w:pos="420"/>
+        </w:tabs>
+        <w:ind w:left="360"/>
+      </w:pPr>
+      <w:r>
+        <w:t>In order to do this we need to open the cmd as an administrator, run command ‘</w:t>
+      </w:r>
+      <w:r>
+        <w:t>NET stop HTTP</w:t>
+      </w:r>
+      <w:r>
+        <w:t>’ and enter ‘y’ when we are asked ‘</w:t>
+      </w:r>
+      <w:r>
+        <w:t>Do you want to continue this operation? (Y/N) [N]</w:t>
+      </w:r>
+      <w:r>
+        <w:t xml:space="preserve">’. This will stop a few services: </w:t>
+      </w:r>
+      <w:r>
+        <w:t>World Wide Web Publishing Service</w:t>
+      </w:r>
+      <w:r>
+        <w:t xml:space="preserve">, </w:t>
+      </w:r>
+      <w:r>
+        <w:t>SSDP Discovery</w:t>
+      </w:r>
+      <w:r>
+        <w:t xml:space="preserve">, </w:t>
+      </w:r>
+      <w:r>
+        <w:t>Print Spooler</w:t>
+      </w:r>
+      <w:r>
+        <w:t xml:space="preserve"> and HTTP. If we want to turn them on again we can do this in Task Manager &gt; Services. </w:t>
+      </w:r>
+    </w:p>
+    <w:p>
+      <w:pPr>
+        <w:pStyle w:val="ListParagraph"/>
+        <w:numPr>
+          <w:ilvl w:val="0"/>
+          <w:numId w:val="3"/>
+        </w:numPr>
+        <w:tabs>
+          <w:tab w:val="left" w:pos="420"/>
+        </w:tabs>
       </w:pPr>
     </w:p>
     <w:sectPr>
@@ -388,6 +608,119 @@
     </w:lvl>
   </w:abstractNum>
   <w:abstractNum w:abstractNumId="1" w15:restartNumberingAfterBreak="0">
+    <w:nsid w:val="1BD14AFA"/>
+    <w:multiLevelType w:val="hybridMultilevel"/>
+    <w:tmpl w:val="FCAE2604"/>
+    <w:lvl w:ilvl="0" w:tplc="04090001">
+      <w:start w:val="1"/>
+      <w:numFmt w:val="bullet"/>
+      <w:lvlText w:val=""/>
+      <w:lvlJc w:val="left"/>
+      <w:pPr>
+        <w:ind w:left="360" w:hanging="360"/>
+      </w:pPr>
+      <w:rPr>
+        <w:rFonts w:ascii="Symbol" w:hAnsi="Symbol" w:hint="default"/>
+      </w:rPr>
+    </w:lvl>
+    <w:lvl w:ilvl="1" w:tplc="04090003" w:tentative="1">
+      <w:start w:val="1"/>
+      <w:numFmt w:val="bullet"/>
+      <w:lvlText w:val="o"/>
+      <w:lvlJc w:val="left"/>
+      <w:pPr>
+        <w:ind w:left="1080" w:hanging="360"/>
+      </w:pPr>
+      <w:rPr>
+        <w:rFonts w:ascii="Courier New" w:hAnsi="Courier New" w:cs="Courier New" w:hint="default"/>
+      </w:rPr>
+    </w:lvl>
+    <w:lvl w:ilvl="2" w:tplc="04090005" w:tentative="1">
+      <w:start w:val="1"/>
+      <w:numFmt w:val="bullet"/>
+      <w:lvlText w:val=""/>
+      <w:lvlJc w:val="left"/>
+      <w:pPr>
+        <w:ind w:left="1800" w:hanging="360"/>
+      </w:pPr>
+      <w:rPr>
+        <w:rFonts w:ascii="Wingdings" w:hAnsi="Wingdings" w:hint="default"/>
+      </w:rPr>
+    </w:lvl>
+    <w:lvl w:ilvl="3" w:tplc="04090001" w:tentative="1">
+      <w:start w:val="1"/>
+      <w:numFmt w:val="bullet"/>
+      <w:lvlText w:val=""/>
+      <w:lvlJc w:val="left"/>
+      <w:pPr>
+        <w:ind w:left="2520" w:hanging="360"/>
+      </w:pPr>
+      <w:rPr>
+        <w:rFonts w:ascii="Symbol" w:hAnsi="Symbol" w:hint="default"/>
+      </w:rPr>
+    </w:lvl>
+    <w:lvl w:ilvl="4" w:tplc="04090003" w:tentative="1">
+      <w:start w:val="1"/>
+      <w:numFmt w:val="bullet"/>
+      <w:lvlText w:val="o"/>
+      <w:lvlJc w:val="left"/>
+      <w:pPr>
+        <w:ind w:left="3240" w:hanging="360"/>
+      </w:pPr>
+      <w:rPr>
+        <w:rFonts w:ascii="Courier New" w:hAnsi="Courier New" w:cs="Courier New" w:hint="default"/>
+      </w:rPr>
+    </w:lvl>
+    <w:lvl w:ilvl="5" w:tplc="04090005" w:tentative="1">
+      <w:start w:val="1"/>
+      <w:numFmt w:val="bullet"/>
+      <w:lvlText w:val=""/>
+      <w:lvlJc w:val="left"/>
+      <w:pPr>
+        <w:ind w:left="3960" w:hanging="360"/>
+      </w:pPr>
+      <w:rPr>
+        <w:rFonts w:ascii="Wingdings" w:hAnsi="Wingdings" w:hint="default"/>
+      </w:rPr>
+    </w:lvl>
+    <w:lvl w:ilvl="6" w:tplc="04090001" w:tentative="1">
+      <w:start w:val="1"/>
+      <w:numFmt w:val="bullet"/>
+      <w:lvlText w:val=""/>
+      <w:lvlJc w:val="left"/>
+      <w:pPr>
+        <w:ind w:left="4680" w:hanging="360"/>
+      </w:pPr>
+      <w:rPr>
+        <w:rFonts w:ascii="Symbol" w:hAnsi="Symbol" w:hint="default"/>
+      </w:rPr>
+    </w:lvl>
+    <w:lvl w:ilvl="7" w:tplc="04090003" w:tentative="1">
+      <w:start w:val="1"/>
+      <w:numFmt w:val="bullet"/>
+      <w:lvlText w:val="o"/>
+      <w:lvlJc w:val="left"/>
+      <w:pPr>
+        <w:ind w:left="5400" w:hanging="360"/>
+      </w:pPr>
+      <w:rPr>
+        <w:rFonts w:ascii="Courier New" w:hAnsi="Courier New" w:cs="Courier New" w:hint="default"/>
+      </w:rPr>
+    </w:lvl>
+    <w:lvl w:ilvl="8" w:tplc="04090005" w:tentative="1">
+      <w:start w:val="1"/>
+      <w:numFmt w:val="bullet"/>
+      <w:lvlText w:val=""/>
+      <w:lvlJc w:val="left"/>
+      <w:pPr>
+        <w:ind w:left="6120" w:hanging="360"/>
+      </w:pPr>
+      <w:rPr>
+        <w:rFonts w:ascii="Wingdings" w:hAnsi="Wingdings" w:hint="default"/>
+      </w:rPr>
+    </w:lvl>
+  </w:abstractNum>
+  <w:abstractNum w:abstractNumId="2" w15:restartNumberingAfterBreak="0">
     <w:nsid w:val="3A9E0ED4"/>
     <w:multiLevelType w:val="multilevel"/>
     <w:tmpl w:val="E6D3CA41"/>
@@ -531,6 +864,9 @@
     <w:abstractNumId w:val="0"/>
   </w:num>
   <w:num w:numId="2" w16cid:durableId="125589013">
+    <w:abstractNumId w:val="2"/>
+  </w:num>
+  <w:num w:numId="3" w16cid:durableId="1122070752">
     <w:abstractNumId w:val="1"/>
   </w:num>
 </w:numbering>
@@ -888,6 +1224,18 @@
       <w:contextualSpacing/>
     </w:pPr>
   </w:style>
+  <w:style w:type="character" w:styleId="UnresolvedMention">
+    <w:name w:val="Unresolved Mention"/>
+    <w:basedOn w:val="DefaultParagraphFont"/>
+    <w:uiPriority w:val="99"/>
+    <w:semiHidden/>
+    <w:unhideWhenUsed/>
+    <w:rsid w:val="000A77AC"/>
+    <w:rPr>
+      <w:color w:val="605E5C"/>
+      <w:shd w:val="clear" w:color="auto" w:fill="E1DFDD"/>
+    </w:rPr>
+  </w:style>
 </w:styles>
 </file>
 

</xml_diff>

<commit_message>
working on data lineage documentation (url /data_lineage)
</commit_message>
<xml_diff>
--- a/notes.docx
+++ b/notes.docx
@@ -181,6 +181,12 @@
         </w:rPr>
         <w:t>In order to run server use command: ‘npm run devStart’</w:t>
       </w:r>
+      <w:r>
+        <w:rPr>
+          <w:lang w:val="pl-PL"/>
+        </w:rPr>
+        <w:t>, because in the file package.json there is written ‘scripts: {devStart: ‘nodemon server.js}’</w:t>
+      </w:r>
     </w:p>
     <w:p>
       <w:pPr>
@@ -193,13 +199,13 @@
         <w:rPr>
           <w:lang w:val="pl-PL"/>
         </w:rPr>
-        <w:t>In order to open the website in a browser use url ‘localhost:4000</w:t>
+        <w:t>In order to open the website in a browser use url ‘</w:t>
       </w:r>
       <w:r>
         <w:rPr>
           <w:lang w:val="pl-PL"/>
         </w:rPr>
-        <w:t>’</w:t>
+        <w:t xml:space="preserve">localhost:port_number’. </w:t>
       </w:r>
     </w:p>
     <w:p>
@@ -310,6 +316,9 @@
         <w:ind w:left="420"/>
       </w:pPr>
       <w:r>
+        <w:rPr>
+          <w:noProof/>
+        </w:rPr>
         <w:drawing>
           <wp:inline distT="0" distB="0" distL="0" distR="0" wp14:anchorId="143DA8BF" wp14:editId="78B368E2">
             <wp:extent cx="3123590" cy="1167751"/>

</xml_diff>

<commit_message>
working on preparing data fro data lineage visualizations
</commit_message>
<xml_diff>
--- a/notes.docx
+++ b/notes.docx
@@ -205,7 +205,13 @@
         <w:rPr>
           <w:lang w:val="pl-PL"/>
         </w:rPr>
-        <w:t xml:space="preserve">localhost:port_number’. </w:t>
+        <w:t>localhost:port_number’</w:t>
+      </w:r>
+      <w:r>
+        <w:rPr>
+          <w:lang w:val="pl-PL"/>
+        </w:rPr>
+        <w:t xml:space="preserve"> or ‘db_doc.com’</w:t>
       </w:r>
     </w:p>
     <w:p>
@@ -457,6 +463,168 @@
         <w:pStyle w:val="ListParagraph"/>
         <w:numPr>
           <w:ilvl w:val="0"/>
+          <w:numId w:val="4"/>
+        </w:numPr>
+      </w:pPr>
+      <w:r>
+        <w:t>Saroj Panda can help with making the web app available through the VPN. There is a ticket 566979 in the Service Center about that</w:t>
+      </w:r>
+    </w:p>
+    <w:p>
+      <w:pPr>
+        <w:pStyle w:val="ListParagraph"/>
+        <w:numPr>
+          <w:ilvl w:val="0"/>
+          <w:numId w:val="3"/>
+        </w:numPr>
+        <w:tabs>
+          <w:tab w:val="left" w:pos="420"/>
+        </w:tabs>
+      </w:pPr>
+      <w:r>
+        <w:t>For getting stored procedures code I can use a command:</w:t>
+      </w:r>
+    </w:p>
+    <w:p>
+      <w:pPr>
+        <w:pStyle w:val="ListParagraph"/>
+        <w:autoSpaceDE w:val="0"/>
+        <w:autoSpaceDN w:val="0"/>
+        <w:adjustRightInd w:val="0"/>
+        <w:ind w:left="360"/>
+        <w:rPr>
+          <w:rFonts w:ascii="Consolas" w:hAnsi="Consolas" w:cs="Consolas"/>
+          <w:color w:val="000000"/>
+          <w:sz w:val="19"/>
+          <w:szCs w:val="19"/>
+          <w:lang w:eastAsia="en-US"/>
+        </w:rPr>
+      </w:pPr>
+      <w:r>
+        <w:rPr>
+          <w:rFonts w:ascii="Consolas" w:hAnsi="Consolas" w:cs="Consolas"/>
+          <w:color w:val="0000FF"/>
+          <w:sz w:val="19"/>
+          <w:szCs w:val="19"/>
+          <w:lang w:eastAsia="en-US"/>
+        </w:rPr>
+        <w:t>USE</w:t>
+      </w:r>
+      <w:r>
+        <w:rPr>
+          <w:rFonts w:ascii="Consolas" w:hAnsi="Consolas" w:cs="Consolas"/>
+          <w:color w:val="000000"/>
+          <w:sz w:val="19"/>
+          <w:szCs w:val="19"/>
+          <w:lang w:eastAsia="en-US"/>
+        </w:rPr>
+        <w:t xml:space="preserve"> stage</w:t>
+      </w:r>
+    </w:p>
+    <w:p>
+      <w:pPr>
+        <w:pStyle w:val="ListParagraph"/>
+        <w:tabs>
+          <w:tab w:val="left" w:pos="420"/>
+        </w:tabs>
+        <w:ind w:left="360"/>
+      </w:pPr>
+      <w:r>
+        <w:rPr>
+          <w:rFonts w:ascii="Consolas" w:hAnsi="Consolas" w:cs="Consolas"/>
+          <w:color w:val="0000FF"/>
+          <w:sz w:val="19"/>
+          <w:szCs w:val="19"/>
+          <w:lang w:eastAsia="en-US"/>
+        </w:rPr>
+        <w:t>SELECT</w:t>
+      </w:r>
+      <w:r>
+        <w:rPr>
+          <w:rFonts w:ascii="Consolas" w:hAnsi="Consolas" w:cs="Consolas"/>
+          <w:color w:val="000000"/>
+          <w:sz w:val="19"/>
+          <w:szCs w:val="19"/>
+          <w:lang w:eastAsia="en-US"/>
+        </w:rPr>
+        <w:t xml:space="preserve"> </w:t>
+      </w:r>
+      <w:r>
+        <w:rPr>
+          <w:rFonts w:ascii="Consolas" w:hAnsi="Consolas" w:cs="Consolas"/>
+          <w:color w:val="FF00FF"/>
+          <w:sz w:val="19"/>
+          <w:szCs w:val="19"/>
+          <w:lang w:eastAsia="en-US"/>
+        </w:rPr>
+        <w:t>OBJECT_DEFINITION</w:t>
+      </w:r>
+      <w:r>
+        <w:rPr>
+          <w:rFonts w:ascii="Consolas" w:hAnsi="Consolas" w:cs="Consolas"/>
+          <w:color w:val="0000FF"/>
+          <w:sz w:val="19"/>
+          <w:szCs w:val="19"/>
+          <w:lang w:eastAsia="en-US"/>
+        </w:rPr>
+        <w:t xml:space="preserve"> </w:t>
+      </w:r>
+      <w:r>
+        <w:rPr>
+          <w:rFonts w:ascii="Consolas" w:hAnsi="Consolas" w:cs="Consolas"/>
+          <w:color w:val="808080"/>
+          <w:sz w:val="19"/>
+          <w:szCs w:val="19"/>
+          <w:lang w:eastAsia="en-US"/>
+        </w:rPr>
+        <w:t>(</w:t>
+      </w:r>
+      <w:r>
+        <w:rPr>
+          <w:rFonts w:ascii="Consolas" w:hAnsi="Consolas" w:cs="Consolas"/>
+          <w:color w:val="FF00FF"/>
+          <w:sz w:val="19"/>
+          <w:szCs w:val="19"/>
+          <w:lang w:eastAsia="en-US"/>
+        </w:rPr>
+        <w:t>OBJECT_ID</w:t>
+      </w:r>
+      <w:r>
+        <w:rPr>
+          <w:rFonts w:ascii="Consolas" w:hAnsi="Consolas" w:cs="Consolas"/>
+          <w:color w:val="808080"/>
+          <w:sz w:val="19"/>
+          <w:szCs w:val="19"/>
+          <w:lang w:eastAsia="en-US"/>
+        </w:rPr>
+        <w:t>(</w:t>
+      </w:r>
+      <w:r>
+        <w:rPr>
+          <w:rFonts w:ascii="Consolas" w:hAnsi="Consolas" w:cs="Consolas"/>
+          <w:color w:val="FF0000"/>
+          <w:sz w:val="19"/>
+          <w:szCs w:val="19"/>
+          <w:lang w:eastAsia="en-US"/>
+        </w:rPr>
+        <w:t>N'[Vendor].[sp_Vendor_Full]'</w:t>
+      </w:r>
+      <w:r>
+        <w:rPr>
+          <w:rFonts w:ascii="Consolas" w:hAnsi="Consolas" w:cs="Consolas"/>
+          <w:color w:val="808080"/>
+          <w:sz w:val="19"/>
+          <w:szCs w:val="19"/>
+          <w:lang w:eastAsia="en-US"/>
+        </w:rPr>
+        <w:t>))</w:t>
+      </w:r>
+    </w:p>
+    <w:p>
+      <w:pPr>
+        <w:pStyle w:val="ListParagraph"/>
+        <w:numPr>
+          <w:ilvl w:val="0"/>
           <w:numId w:val="3"/>
         </w:numPr>
         <w:tabs>
@@ -869,6 +1037,121 @@
       </w:rPr>
     </w:lvl>
   </w:abstractNum>
+  <w:abstractNum w:abstractNumId="3" w15:restartNumberingAfterBreak="0">
+    <w:nsid w:val="5D7C19EF"/>
+    <w:multiLevelType w:val="hybridMultilevel"/>
+    <w:tmpl w:val="2586CD96"/>
+    <w:lvl w:ilvl="0" w:tplc="460CC9C2">
+      <w:start w:val="1"/>
+      <w:numFmt w:val="bullet"/>
+      <w:lvlText w:val=""/>
+      <w:lvlJc w:val="left"/>
+      <w:pPr>
+        <w:ind w:left="360" w:hanging="360"/>
+      </w:pPr>
+      <w:rPr>
+        <w:rFonts w:ascii="Symbol" w:hAnsi="Symbol" w:hint="default"/>
+        <w:color w:val="auto"/>
+      </w:rPr>
+    </w:lvl>
+    <w:lvl w:ilvl="1" w:tplc="04090003">
+      <w:start w:val="1"/>
+      <w:numFmt w:val="bullet"/>
+      <w:lvlText w:val="o"/>
+      <w:lvlJc w:val="left"/>
+      <w:pPr>
+        <w:ind w:left="1080" w:hanging="360"/>
+      </w:pPr>
+      <w:rPr>
+        <w:rFonts w:ascii="Courier New" w:hAnsi="Courier New" w:cs="Courier New" w:hint="default"/>
+      </w:rPr>
+    </w:lvl>
+    <w:lvl w:ilvl="2" w:tplc="96BC4910">
+      <w:start w:val="1"/>
+      <w:numFmt w:val="bullet"/>
+      <w:lvlText w:val=""/>
+      <w:lvlJc w:val="left"/>
+      <w:pPr>
+        <w:ind w:left="1800" w:hanging="360"/>
+      </w:pPr>
+      <w:rPr>
+        <w:rFonts w:ascii="Wingdings" w:hAnsi="Wingdings" w:hint="default"/>
+        <w:color w:val="auto"/>
+      </w:rPr>
+    </w:lvl>
+    <w:lvl w:ilvl="3" w:tplc="04090001" w:tentative="1">
+      <w:start w:val="1"/>
+      <w:numFmt w:val="bullet"/>
+      <w:lvlText w:val=""/>
+      <w:lvlJc w:val="left"/>
+      <w:pPr>
+        <w:ind w:left="2520" w:hanging="360"/>
+      </w:pPr>
+      <w:rPr>
+        <w:rFonts w:ascii="Symbol" w:hAnsi="Symbol" w:hint="default"/>
+      </w:rPr>
+    </w:lvl>
+    <w:lvl w:ilvl="4" w:tplc="04090003" w:tentative="1">
+      <w:start w:val="1"/>
+      <w:numFmt w:val="bullet"/>
+      <w:lvlText w:val="o"/>
+      <w:lvlJc w:val="left"/>
+      <w:pPr>
+        <w:ind w:left="3240" w:hanging="360"/>
+      </w:pPr>
+      <w:rPr>
+        <w:rFonts w:ascii="Courier New" w:hAnsi="Courier New" w:cs="Courier New" w:hint="default"/>
+      </w:rPr>
+    </w:lvl>
+    <w:lvl w:ilvl="5" w:tplc="04090005" w:tentative="1">
+      <w:start w:val="1"/>
+      <w:numFmt w:val="bullet"/>
+      <w:lvlText w:val=""/>
+      <w:lvlJc w:val="left"/>
+      <w:pPr>
+        <w:ind w:left="3960" w:hanging="360"/>
+      </w:pPr>
+      <w:rPr>
+        <w:rFonts w:ascii="Wingdings" w:hAnsi="Wingdings" w:hint="default"/>
+      </w:rPr>
+    </w:lvl>
+    <w:lvl w:ilvl="6" w:tplc="04090001" w:tentative="1">
+      <w:start w:val="1"/>
+      <w:numFmt w:val="bullet"/>
+      <w:lvlText w:val=""/>
+      <w:lvlJc w:val="left"/>
+      <w:pPr>
+        <w:ind w:left="4680" w:hanging="360"/>
+      </w:pPr>
+      <w:rPr>
+        <w:rFonts w:ascii="Symbol" w:hAnsi="Symbol" w:hint="default"/>
+      </w:rPr>
+    </w:lvl>
+    <w:lvl w:ilvl="7" w:tplc="04090003" w:tentative="1">
+      <w:start w:val="1"/>
+      <w:numFmt w:val="bullet"/>
+      <w:lvlText w:val="o"/>
+      <w:lvlJc w:val="left"/>
+      <w:pPr>
+        <w:ind w:left="5400" w:hanging="360"/>
+      </w:pPr>
+      <w:rPr>
+        <w:rFonts w:ascii="Courier New" w:hAnsi="Courier New" w:cs="Courier New" w:hint="default"/>
+      </w:rPr>
+    </w:lvl>
+    <w:lvl w:ilvl="8" w:tplc="04090005" w:tentative="1">
+      <w:start w:val="1"/>
+      <w:numFmt w:val="bullet"/>
+      <w:lvlText w:val=""/>
+      <w:lvlJc w:val="left"/>
+      <w:pPr>
+        <w:ind w:left="6120" w:hanging="360"/>
+      </w:pPr>
+      <w:rPr>
+        <w:rFonts w:ascii="Wingdings" w:hAnsi="Wingdings" w:hint="default"/>
+      </w:rPr>
+    </w:lvl>
+  </w:abstractNum>
   <w:num w:numId="1" w16cid:durableId="852495704">
     <w:abstractNumId w:val="0"/>
   </w:num>
@@ -877,6 +1160,9 @@
   </w:num>
   <w:num w:numId="3" w16cid:durableId="1122070752">
     <w:abstractNumId w:val="1"/>
+  </w:num>
+  <w:num w:numId="4" w16cid:durableId="201209010">
+    <w:abstractNumId w:val="3"/>
   </w:num>
 </w:numbering>
 </file>
@@ -982,7 +1268,7 @@
     <w:lsdException w:name="Medium Shading 2 Accent 1" w:uiPriority="64"/>
     <w:lsdException w:name="Medium List 1 Accent 1" w:uiPriority="65"/>
     <w:lsdException w:name="Revision" w:semiHidden="1" w:uiPriority="99" w:unhideWhenUsed="1"/>
-    <w:lsdException w:name="List Paragraph" w:semiHidden="1" w:uiPriority="99" w:unhideWhenUsed="1"/>
+    <w:lsdException w:name="List Paragraph" w:semiHidden="1" w:uiPriority="34" w:unhideWhenUsed="1" w:qFormat="1"/>
     <w:lsdException w:name="Quote" w:semiHidden="1" w:uiPriority="99" w:unhideWhenUsed="1"/>
     <w:lsdException w:name="Intense Quote" w:semiHidden="1" w:uiPriority="99" w:unhideWhenUsed="1"/>
     <w:lsdException w:name="Medium List 2 Accent 1" w:uiPriority="66"/>
@@ -1225,8 +1511,9 @@
   <w:style w:type="paragraph" w:styleId="ListParagraph">
     <w:name w:val="List Paragraph"/>
     <w:basedOn w:val="Normal"/>
-    <w:uiPriority w:val="99"/>
+    <w:uiPriority w:val="34"/>
     <w:unhideWhenUsed/>
+    <w:qFormat/>
     <w:rsid w:val="009F2C12"/>
     <w:pPr>
       <w:ind w:left="720"/>

</xml_diff>